<commit_message>
minor update to doc
</commit_message>
<xml_diff>
--- a/docs/PS_analysis_methods_JM_MG_MT.docx
+++ b/docs/PS_analysis_methods_JM_MG_MT.docx
@@ -1758,7 +1758,23 @@
           <w:sz w:val="22"/>
           <w:szCs w:val="22"/>
         </w:rPr>
-        <w:t xml:space="preserve"> (i.e., the intensity of m+13C2 must be less than m+13C1 in at least 90% of samples). This intensity check minimizes confusion between m+13Cn </w:t>
+        <w:t xml:space="preserve"> (i.e., the intensity of m+13C2 must be less than m+13C1 in at least 90% of samples</w:t>
+      </w:r>
+      <w:r>
+        <w:rPr>
+          <w:rFonts w:ascii="Arial" w:hAnsi="Arial" w:cs="Arial"/>
+          <w:sz w:val="22"/>
+          <w:szCs w:val="22"/>
+        </w:rPr>
+        <w:t>, including pooled samples</w:t>
+      </w:r>
+      <w:r>
+        <w:rPr>
+          <w:rFonts w:ascii="Arial" w:hAnsi="Arial" w:cs="Arial"/>
+          <w:sz w:val="22"/>
+          <w:szCs w:val="22"/>
+        </w:rPr>
+        <w:t xml:space="preserve">). This intensity check minimizes confusion between m+13Cn </w:t>
       </w:r>
       <w:proofErr w:type="spellStart"/>
       <w:r>

</xml_diff>